<commit_message>
Updated documents, fixed Debug classes, polish refactor Server
</commit_message>
<xml_diff>
--- a/Client/devAssets/UserGuide.docx
+++ b/Client/devAssets/UserGuide.docx
@@ -24,7 +24,7 @@
             <wp:positionV relativeFrom="paragraph">
               <wp:posOffset>147320</wp:posOffset>
             </wp:positionV>
-            <wp:extent cx="7349067" cy="2755900"/>
+            <wp:extent cx="7349066" cy="2755900"/>
             <wp:effectExtent l="0" t="0" r="4445" b="0"/>
             <wp:wrapNone/>
             <wp:docPr id="896177627" name="Picture 1"/>
@@ -35,7 +35,7 @@
               <a:graphicData uri="http://schemas.openxmlformats.org/drawingml/2006/picture">
                 <pic:pic xmlns:pic="http://schemas.openxmlformats.org/drawingml/2006/picture">
                   <pic:nvPicPr>
-                    <pic:cNvPr id="896177627" name="Picture 896177627"/>
+                    <pic:cNvPr id="896177627" name="Picture 1"/>
                     <pic:cNvPicPr/>
                   </pic:nvPicPr>
                   <pic:blipFill>
@@ -53,7 +53,7 @@
                   <pic:spPr>
                     <a:xfrm>
                       <a:off x="0" y="0"/>
-                      <a:ext cx="7349067" cy="2755900"/>
+                      <a:ext cx="7349066" cy="2755900"/>
                     </a:xfrm>
                     <a:prstGeom prst="rect">
                       <a:avLst/>
@@ -160,19 +160,13 @@
     <w:p/>
     <w:p>
       <w:r>
-        <w:t xml:space="preserve">If you need to create an account, please email </w:t>
-      </w:r>
-      <w:r>
-        <w:t>support@raf.com</w:t>
+        <w:t>If you need to create an account, please email support@raf.com</w:t>
       </w:r>
       <w:r>
         <w:t xml:space="preserve"> or </w:t>
       </w:r>
       <w:r>
-        <w:t>billy.miller@raf.co</w:t>
-      </w:r>
-      <w:r>
-        <w:t>m</w:t>
+        <w:t>billy.miller@raf.com</w:t>
       </w:r>
       <w:r>
         <w:t>.</w:t>
@@ -193,6 +187,9 @@
         <w:br/>
       </w:r>
       <w:r>
+        <w:rPr>
+          <w:noProof/>
+        </w:rPr>
         <w:drawing>
           <wp:inline distT="0" distB="0" distL="0" distR="0" wp14:anchorId="09E9BEF4" wp14:editId="515386AF">
             <wp:extent cx="5943600" cy="4248150"/>
@@ -274,6 +271,9 @@
         <w:jc w:val="center"/>
       </w:pPr>
       <w:r>
+        <w:rPr>
+          <w:noProof/>
+        </w:rPr>
         <w:drawing>
           <wp:inline distT="0" distB="0" distL="0" distR="0" wp14:anchorId="1E80C82E" wp14:editId="50E2B2CD">
             <wp:extent cx="5029200" cy="5029200"/>
@@ -1821,6 +1821,7 @@
   <w:style w:type="character" w:default="1" w:styleId="DefaultParagraphFont">
     <w:name w:val="Default Paragraph Font"/>
     <w:uiPriority w:val="1"/>
+    <w:semiHidden/>
     <w:unhideWhenUsed/>
   </w:style>
   <w:style w:type="table" w:default="1" w:styleId="TableNormal">

</xml_diff>

<commit_message>
GroupTextArea improvements, new export to json per feedback
- Added exportToJson in BE, creates a json file for each image in a project with all of the export data. Changed FE to use this instead of exportToCsv in AdminPanel
- Fixed collection indexes not always being created in Firebase

- GroupTextArea now has default height and width and can be resized vertically per session to preference.
- Made focus eventListener for GroupTextArea that fires when textArea gains focus via tabbing

- Updated UserManual
</commit_message>
<xml_diff>
--- a/Client/devAssets/UserGuide.docx
+++ b/Client/devAssets/UserGuide.docx
@@ -11,68 +11,185 @@
       </w:r>
     </w:p>
     <w:p>
-      <w:r>
-        <w:rPr>
-          <w:noProof/>
-        </w:rPr>
-        <w:drawing>
-          <wp:anchor distT="0" distB="0" distL="114300" distR="114300" simplePos="0" relativeHeight="251658240" behindDoc="0" locked="0" layoutInCell="1" allowOverlap="1">
-            <wp:simplePos x="0" y="0"/>
-            <wp:positionH relativeFrom="column">
-              <wp:posOffset>-723900</wp:posOffset>
-            </wp:positionH>
-            <wp:positionV relativeFrom="paragraph">
-              <wp:posOffset>147320</wp:posOffset>
-            </wp:positionV>
-            <wp:extent cx="7349066" cy="2755900"/>
-            <wp:effectExtent l="0" t="0" r="4445" b="0"/>
-            <wp:wrapNone/>
-            <wp:docPr id="896177627" name="Picture 1"/>
-            <wp:cNvGraphicFramePr>
-              <a:graphicFrameLocks xmlns:a="http://schemas.openxmlformats.org/drawingml/2006/main" noChangeAspect="1"/>
-            </wp:cNvGraphicFramePr>
-            <a:graphic xmlns:a="http://schemas.openxmlformats.org/drawingml/2006/main">
-              <a:graphicData uri="http://schemas.openxmlformats.org/drawingml/2006/picture">
-                <pic:pic xmlns:pic="http://schemas.openxmlformats.org/drawingml/2006/picture">
-                  <pic:nvPicPr>
-                    <pic:cNvPr id="896177627" name="Picture 1"/>
-                    <pic:cNvPicPr/>
-                  </pic:nvPicPr>
-                  <pic:blipFill>
-                    <a:blip r:embed="rId5" cstate="print">
-                      <a:extLst>
-                        <a:ext uri="{28A0092B-C50C-407E-A947-70E740481C1C}">
-                          <a14:useLocalDpi xmlns:a14="http://schemas.microsoft.com/office/drawing/2010/main" val="0"/>
-                        </a:ext>
-                      </a:extLst>
-                    </a:blip>
-                    <a:stretch>
-                      <a:fillRect/>
-                    </a:stretch>
-                  </pic:blipFill>
-                  <pic:spPr>
-                    <a:xfrm>
-                      <a:off x="0" y="0"/>
-                      <a:ext cx="7349066" cy="2755900"/>
-                    </a:xfrm>
-                    <a:prstGeom prst="rect">
-                      <a:avLst/>
-                    </a:prstGeom>
-                  </pic:spPr>
-                </pic:pic>
-              </a:graphicData>
-            </a:graphic>
-            <wp14:sizeRelH relativeFrom="page">
-              <wp14:pctWidth>0</wp14:pctWidth>
-            </wp14:sizeRelH>
-            <wp14:sizeRelV relativeFrom="page">
-              <wp14:pctHeight>0</wp14:pctHeight>
-            </wp14:sizeRelV>
-          </wp:anchor>
-        </w:drawing>
-      </w:r>
-    </w:p>
-    <w:p>
+      <w:pPr>
+        <w:pStyle w:val="ListParagraph"/>
+        <w:numPr>
+          <w:ilvl w:val="0"/>
+          <w:numId w:val="4"/>
+        </w:numPr>
+      </w:pPr>
+      <w:r>
+        <w:t>F1: Change to Selection Group 0 (Green group)</w:t>
+      </w:r>
+    </w:p>
+    <w:p>
+      <w:pPr>
+        <w:pStyle w:val="ListParagraph"/>
+        <w:numPr>
+          <w:ilvl w:val="0"/>
+          <w:numId w:val="4"/>
+        </w:numPr>
+      </w:pPr>
+      <w:r>
+        <w:t>F2: Change to Selection Group 1 (Red group)</w:t>
+      </w:r>
+    </w:p>
+    <w:p>
+      <w:pPr>
+        <w:pStyle w:val="ListParagraph"/>
+        <w:numPr>
+          <w:ilvl w:val="0"/>
+          <w:numId w:val="4"/>
+        </w:numPr>
+      </w:pPr>
+      <w:r>
+        <w:t>F3: Change to Selection Group 2 (Blue group)</w:t>
+      </w:r>
+    </w:p>
+    <w:p/>
+    <w:p>
+      <w:pPr>
+        <w:pStyle w:val="ListParagraph"/>
+        <w:numPr>
+          <w:ilvl w:val="0"/>
+          <w:numId w:val="4"/>
+        </w:numPr>
+      </w:pPr>
+      <w:r>
+        <w:t xml:space="preserve">F4: Fast </w:t>
+      </w:r>
+      <w:proofErr w:type="spellStart"/>
+      <w:r>
+        <w:t>SendToVision</w:t>
+      </w:r>
+      <w:proofErr w:type="spellEnd"/>
+      <w:r>
+        <w:t xml:space="preserve"> – Crops Selection Groups and sends results to OCR</w:t>
+      </w:r>
+    </w:p>
+    <w:p>
+      <w:pPr>
+        <w:pStyle w:val="ListParagraph"/>
+      </w:pPr>
+    </w:p>
+    <w:p>
+      <w:pPr>
+        <w:pStyle w:val="ListParagraph"/>
+        <w:numPr>
+          <w:ilvl w:val="0"/>
+          <w:numId w:val="4"/>
+        </w:numPr>
+      </w:pPr>
+      <w:r>
+        <w:t xml:space="preserve">F5: </w:t>
+      </w:r>
+      <w:proofErr w:type="spellStart"/>
+      <w:r>
+        <w:t>FastImageClassification</w:t>
+      </w:r>
+      <w:proofErr w:type="spellEnd"/>
+      <w:r>
+        <w:t xml:space="preserve"> MP – </w:t>
+      </w:r>
+      <w:r>
+        <w:t>Tags</w:t>
+      </w:r>
+      <w:r>
+        <w:t xml:space="preserve"> image as MP, saves, serves the next image</w:t>
+      </w:r>
+    </w:p>
+    <w:p>
+      <w:pPr>
+        <w:pStyle w:val="ListParagraph"/>
+        <w:numPr>
+          <w:ilvl w:val="0"/>
+          <w:numId w:val="4"/>
+        </w:numPr>
+      </w:pPr>
+      <w:r>
+        <w:t>F</w:t>
+      </w:r>
+      <w:r>
+        <w:t>6</w:t>
+      </w:r>
+      <w:r>
+        <w:t xml:space="preserve">: </w:t>
+      </w:r>
+      <w:proofErr w:type="spellStart"/>
+      <w:r>
+        <w:t>FastImageClassification</w:t>
+      </w:r>
+      <w:proofErr w:type="spellEnd"/>
+      <w:r>
+        <w:t xml:space="preserve"> </w:t>
+      </w:r>
+      <w:r>
+        <w:t>HW</w:t>
+      </w:r>
+      <w:r>
+        <w:t xml:space="preserve"> – </w:t>
+      </w:r>
+      <w:r>
+        <w:t xml:space="preserve">Tags </w:t>
+      </w:r>
+      <w:r>
+        <w:t xml:space="preserve">image as </w:t>
+      </w:r>
+      <w:r>
+        <w:t>HW</w:t>
+      </w:r>
+      <w:r>
+        <w:t>, saves, serves the next image</w:t>
+      </w:r>
+    </w:p>
+    <w:p>
+      <w:pPr>
+        <w:pStyle w:val="ListParagraph"/>
+        <w:numPr>
+          <w:ilvl w:val="0"/>
+          <w:numId w:val="4"/>
+        </w:numPr>
+      </w:pPr>
+      <w:r>
+        <w:t>F</w:t>
+      </w:r>
+      <w:r>
+        <w:t>7</w:t>
+      </w:r>
+      <w:r>
+        <w:t xml:space="preserve">: </w:t>
+      </w:r>
+      <w:proofErr w:type="spellStart"/>
+      <w:r>
+        <w:t>FastImageClassification</w:t>
+      </w:r>
+      <w:proofErr w:type="spellEnd"/>
+      <w:r>
+        <w:t xml:space="preserve"> </w:t>
+      </w:r>
+      <w:r>
+        <w:t xml:space="preserve">Bad </w:t>
+      </w:r>
+      <w:r>
+        <w:t xml:space="preserve">– </w:t>
+      </w:r>
+      <w:r>
+        <w:t>Tags</w:t>
+      </w:r>
+      <w:r>
+        <w:t xml:space="preserve"> image as </w:t>
+      </w:r>
+      <w:r>
+        <w:t>Bad</w:t>
+      </w:r>
+      <w:r>
+        <w:t>, saves, serves the next image</w:t>
+      </w:r>
+    </w:p>
+    <w:p>
+      <w:r>
+        <w:t xml:space="preserve"> </w:t>
+      </w:r>
       <w:r>
         <w:br w:type="page"/>
       </w:r>
@@ -206,7 +323,7 @@
                     <pic:cNvPicPr/>
                   </pic:nvPicPr>
                   <pic:blipFill>
-                    <a:blip r:embed="rId6"/>
+                    <a:blip r:embed="rId5"/>
                     <a:stretch>
                       <a:fillRect/>
                     </a:stretch>
@@ -290,7 +407,7 @@
                     <pic:cNvPicPr/>
                   </pic:nvPicPr>
                   <pic:blipFill>
-                    <a:blip r:embed="rId7"/>
+                    <a:blip r:embed="rId6"/>
                     <a:stretch>
                       <a:fillRect/>
                     </a:stretch>
@@ -796,7 +913,7 @@
       <w:r>
         <w:t xml:space="preserve">Solution: email </w:t>
       </w:r>
-      <w:hyperlink r:id="rId8" w:history="1">
+      <w:hyperlink r:id="rId7" w:history="1">
         <w:r>
           <w:rPr>
             <w:rStyle w:val="Hyperlink"/>
@@ -807,7 +924,7 @@
       <w:r>
         <w:t xml:space="preserve"> or </w:t>
       </w:r>
-      <w:hyperlink r:id="rId9" w:history="1">
+      <w:hyperlink r:id="rId8" w:history="1">
         <w:r>
           <w:rPr>
             <w:rStyle w:val="Hyperlink"/>
@@ -925,6 +1042,118 @@
 <file path=word/numbering.xml><?xml version="1.0" encoding="utf-8"?>
 <w:numbering xmlns:wpc="http://schemas.microsoft.com/office/word/2010/wordprocessingCanvas" xmlns:cx="http://schemas.microsoft.com/office/drawing/2014/chartex" xmlns:cx1="http://schemas.microsoft.com/office/drawing/2015/9/8/chartex" xmlns:cx2="http://schemas.microsoft.com/office/drawing/2015/10/21/chartex" xmlns:cx3="http://schemas.microsoft.com/office/drawing/2016/5/9/chartex" xmlns:cx4="http://schemas.microsoft.com/office/drawing/2016/5/10/chartex" xmlns:cx5="http://schemas.microsoft.com/office/drawing/2016/5/11/chartex" xmlns:cx6="http://schemas.microsoft.com/office/drawing/2016/5/12/chartex" xmlns:cx7="http://schemas.microsoft.com/office/drawing/2016/5/13/chartex" xmlns:cx8="http://schemas.microsoft.com/office/drawing/2016/5/14/chartex" xmlns:mc="http://schemas.openxmlformats.org/markup-compatibility/2006" xmlns:aink="http://schemas.microsoft.com/office/drawing/2016/ink" xmlns:am3d="http://schemas.microsoft.com/office/drawing/2017/model3d" xmlns:o="urn:schemas-microsoft-com:office:office" xmlns:oel="http://schemas.microsoft.com/office/2019/extlst" xmlns:r="http://schemas.openxmlformats.org/officeDocument/2006/relationships" xmlns:m="http://schemas.openxmlformats.org/officeDocument/2006/math" xmlns:v="urn:schemas-microsoft-com:vml" xmlns:wp14="http://schemas.microsoft.com/office/word/2010/wordprocessingDrawing" xmlns:wp="http://schemas.openxmlformats.org/drawingml/2006/wordprocessingDrawing" xmlns:w10="urn:schemas-microsoft-com:office:word" xmlns:w="http://schemas.openxmlformats.org/wordprocessingml/2006/main" xmlns:w14="http://schemas.microsoft.com/office/word/2010/wordml" xmlns:w15="http://schemas.microsoft.com/office/word/2012/wordml" xmlns:w16cex="http://schemas.microsoft.com/office/word/2018/wordml/cex" xmlns:w16cid="http://schemas.microsoft.com/office/word/2016/wordml/cid" xmlns:w16="http://schemas.microsoft.com/office/word/2018/wordml" xmlns:w16du="http://schemas.microsoft.com/office/word/2023/wordml/word16du" xmlns:w16sdtdh="http://schemas.microsoft.com/office/word/2020/wordml/sdtdatahash" xmlns:w16sdtfl="http://schemas.microsoft.com/office/word/2024/wordml/sdtformatlock" xmlns:w16se="http://schemas.microsoft.com/office/word/2015/wordml/symex" xmlns:wpg="http://schemas.microsoft.com/office/word/2010/wordprocessingGroup" xmlns:wpi="http://schemas.microsoft.com/office/word/2010/wordprocessingInk" xmlns:wne="http://schemas.microsoft.com/office/word/2006/wordml" xmlns:wps="http://schemas.microsoft.com/office/word/2010/wordprocessingShape" mc:Ignorable="w14 w15 w16se w16cid w16 w16cex w16sdtdh w16sdtfl w16du wp14">
   <w:abstractNum w:abstractNumId="0" w15:restartNumberingAfterBreak="0">
+    <w:nsid w:val="3E963ADD"/>
+    <w:multiLevelType w:val="hybridMultilevel"/>
+    <w:tmpl w:val="14848F80"/>
+    <w:lvl w:ilvl="0" w:tplc="2BDC1FB6">
+      <w:numFmt w:val="bullet"/>
+      <w:lvlText w:val="-"/>
+      <w:lvlJc w:val="left"/>
+      <w:pPr>
+        <w:ind w:left="720" w:hanging="360"/>
+      </w:pPr>
+      <w:rPr>
+        <w:rFonts w:ascii="Calibri" w:eastAsiaTheme="minorHAnsi" w:hAnsi="Calibri" w:cs="Calibri" w:hint="default"/>
+      </w:rPr>
+    </w:lvl>
+    <w:lvl w:ilvl="1" w:tplc="04090003" w:tentative="1">
+      <w:start w:val="1"/>
+      <w:numFmt w:val="bullet"/>
+      <w:lvlText w:val="o"/>
+      <w:lvlJc w:val="left"/>
+      <w:pPr>
+        <w:ind w:left="1440" w:hanging="360"/>
+      </w:pPr>
+      <w:rPr>
+        <w:rFonts w:ascii="Courier New" w:hAnsi="Courier New" w:cs="Courier New" w:hint="default"/>
+      </w:rPr>
+    </w:lvl>
+    <w:lvl w:ilvl="2" w:tplc="04090005" w:tentative="1">
+      <w:start w:val="1"/>
+      <w:numFmt w:val="bullet"/>
+      <w:lvlText w:val=""/>
+      <w:lvlJc w:val="left"/>
+      <w:pPr>
+        <w:ind w:left="2160" w:hanging="360"/>
+      </w:pPr>
+      <w:rPr>
+        <w:rFonts w:ascii="Wingdings" w:hAnsi="Wingdings" w:hint="default"/>
+      </w:rPr>
+    </w:lvl>
+    <w:lvl w:ilvl="3" w:tplc="04090001" w:tentative="1">
+      <w:start w:val="1"/>
+      <w:numFmt w:val="bullet"/>
+      <w:lvlText w:val=""/>
+      <w:lvlJc w:val="left"/>
+      <w:pPr>
+        <w:ind w:left="2880" w:hanging="360"/>
+      </w:pPr>
+      <w:rPr>
+        <w:rFonts w:ascii="Symbol" w:hAnsi="Symbol" w:hint="default"/>
+      </w:rPr>
+    </w:lvl>
+    <w:lvl w:ilvl="4" w:tplc="04090003" w:tentative="1">
+      <w:start w:val="1"/>
+      <w:numFmt w:val="bullet"/>
+      <w:lvlText w:val="o"/>
+      <w:lvlJc w:val="left"/>
+      <w:pPr>
+        <w:ind w:left="3600" w:hanging="360"/>
+      </w:pPr>
+      <w:rPr>
+        <w:rFonts w:ascii="Courier New" w:hAnsi="Courier New" w:cs="Courier New" w:hint="default"/>
+      </w:rPr>
+    </w:lvl>
+    <w:lvl w:ilvl="5" w:tplc="04090005" w:tentative="1">
+      <w:start w:val="1"/>
+      <w:numFmt w:val="bullet"/>
+      <w:lvlText w:val=""/>
+      <w:lvlJc w:val="left"/>
+      <w:pPr>
+        <w:ind w:left="4320" w:hanging="360"/>
+      </w:pPr>
+      <w:rPr>
+        <w:rFonts w:ascii="Wingdings" w:hAnsi="Wingdings" w:hint="default"/>
+      </w:rPr>
+    </w:lvl>
+    <w:lvl w:ilvl="6" w:tplc="04090001" w:tentative="1">
+      <w:start w:val="1"/>
+      <w:numFmt w:val="bullet"/>
+      <w:lvlText w:val=""/>
+      <w:lvlJc w:val="left"/>
+      <w:pPr>
+        <w:ind w:left="5040" w:hanging="360"/>
+      </w:pPr>
+      <w:rPr>
+        <w:rFonts w:ascii="Symbol" w:hAnsi="Symbol" w:hint="default"/>
+      </w:rPr>
+    </w:lvl>
+    <w:lvl w:ilvl="7" w:tplc="04090003" w:tentative="1">
+      <w:start w:val="1"/>
+      <w:numFmt w:val="bullet"/>
+      <w:lvlText w:val="o"/>
+      <w:lvlJc w:val="left"/>
+      <w:pPr>
+        <w:ind w:left="5760" w:hanging="360"/>
+      </w:pPr>
+      <w:rPr>
+        <w:rFonts w:ascii="Courier New" w:hAnsi="Courier New" w:cs="Courier New" w:hint="default"/>
+      </w:rPr>
+    </w:lvl>
+    <w:lvl w:ilvl="8" w:tplc="04090005" w:tentative="1">
+      <w:start w:val="1"/>
+      <w:numFmt w:val="bullet"/>
+      <w:lvlText w:val=""/>
+      <w:lvlJc w:val="left"/>
+      <w:pPr>
+        <w:ind w:left="6480" w:hanging="360"/>
+      </w:pPr>
+      <w:rPr>
+        <w:rFonts w:ascii="Wingdings" w:hAnsi="Wingdings" w:hint="default"/>
+      </w:rPr>
+    </w:lvl>
+  </w:abstractNum>
+  <w:abstractNum w:abstractNumId="1" w15:restartNumberingAfterBreak="0">
     <w:nsid w:val="4BB23678"/>
     <w:multiLevelType w:val="hybridMultilevel"/>
     <w:tmpl w:val="0E04F500"/>
@@ -1013,7 +1242,7 @@
       </w:pPr>
     </w:lvl>
   </w:abstractNum>
-  <w:abstractNum w:abstractNumId="1" w15:restartNumberingAfterBreak="0">
+  <w:abstractNum w:abstractNumId="2" w15:restartNumberingAfterBreak="0">
     <w:nsid w:val="609E6B65"/>
     <w:multiLevelType w:val="hybridMultilevel"/>
     <w:tmpl w:val="E92E1C66"/>
@@ -1102,7 +1331,7 @@
       </w:pPr>
     </w:lvl>
   </w:abstractNum>
-  <w:abstractNum w:abstractNumId="2" w15:restartNumberingAfterBreak="0">
+  <w:abstractNum w:abstractNumId="3" w15:restartNumberingAfterBreak="0">
     <w:nsid w:val="67D10439"/>
     <w:multiLevelType w:val="hybridMultilevel"/>
     <w:tmpl w:val="0094AFB4"/>
@@ -1215,12 +1444,15 @@
     </w:lvl>
   </w:abstractNum>
   <w:num w:numId="1" w16cid:durableId="1218198338">
+    <w:abstractNumId w:val="3"/>
+  </w:num>
+  <w:num w:numId="2" w16cid:durableId="262803102">
     <w:abstractNumId w:val="2"/>
   </w:num>
-  <w:num w:numId="2" w16cid:durableId="262803102">
+  <w:num w:numId="3" w16cid:durableId="1765956560">
     <w:abstractNumId w:val="1"/>
   </w:num>
-  <w:num w:numId="3" w16cid:durableId="1765956560">
+  <w:num w:numId="4" w16cid:durableId="376121523">
     <w:abstractNumId w:val="0"/>
   </w:num>
 </w:numbering>

</xml_diff>